<commit_message>
ejercicios 1 y 2 guía 3
</commit_message>
<xml_diff>
--- a/Guias/Guia3.docx
+++ b/Guias/Guia3.docx
@@ -1,7 +1,568 @@
 
 <file path=word/document.xml><?xml version="1.0" encoding="utf-8"?>
-<w:document xmlns:wpc="http://schemas.microsoft.com/office/word/2010/wordprocessingCanvas" xmlns:cx="http://schemas.microsoft.com/office/drawing/2014/chartex" xmlns:cx1="http://schemas.microsoft.com/office/drawing/2015/9/8/chartex" xmlns:mc="http://schemas.openxmlformats.org/markup-compatibility/2006" xmlns:o="urn:schemas-microsoft-com:office:office" xmlns:r="http://schemas.openxmlformats.org/officeDocument/2006/relationships" xmlns:m="http://schemas.openxmlformats.org/officeDocument/2006/math" xmlns:v="urn:schemas-microsoft-com:vml" xmlns:wp14="http://schemas.microsoft.com/office/word/2010/wordprocessingDrawing" xmlns:wp="http://schemas.openxmlformats.org/drawingml/2006/wordprocessingDrawing" xmlns:w10="urn:schemas-microsoft-com:office:word" xmlns:w="http://schemas.openxmlformats.org/wordprocessingml/2006/main" xmlns:w14="http://schemas.microsoft.com/office/word/2010/wordml" xmlns:w15="http://schemas.microsoft.com/office/word/2012/wordml" xmlns:w16se="http://schemas.microsoft.com/office/word/2015/wordml/symex" xmlns:wpg="http://schemas.microsoft.com/office/word/2010/wordprocessingGroup" xmlns:wpi="http://schemas.microsoft.com/office/word/2010/wordprocessingInk" xmlns:wne="http://schemas.microsoft.com/office/word/2006/wordml" xmlns:wps="http://schemas.microsoft.com/office/word/2010/wordprocessingShape" mc:Ignorable="w14 w15 w16se wp14">
+<w:document xmlns:wpc="http://schemas.microsoft.com/office/word/2010/wordprocessingCanvas" xmlns:cx="http://schemas.microsoft.com/office/drawing/2014/chartex" xmlns:cx1="http://schemas.microsoft.com/office/drawing/2015/9/8/chartex" xmlns:cx2="http://schemas.microsoft.com/office/drawing/2015/10/21/chartex" xmlns:cx3="http://schemas.microsoft.com/office/drawing/2016/5/9/chartex" xmlns:cx4="http://schemas.microsoft.com/office/drawing/2016/5/10/chartex" xmlns:cx5="http://schemas.microsoft.com/office/drawing/2016/5/11/chartex" xmlns:cx6="http://schemas.microsoft.com/office/drawing/2016/5/12/chartex" xmlns:cx7="http://schemas.microsoft.com/office/drawing/2016/5/13/chartex" xmlns:cx8="http://schemas.microsoft.com/office/drawing/2016/5/14/chartex" xmlns:mc="http://schemas.openxmlformats.org/markup-compatibility/2006" xmlns:aink="http://schemas.microsoft.com/office/drawing/2016/ink" xmlns:am3d="http://schemas.microsoft.com/office/drawing/2017/model3d" xmlns:o="urn:schemas-microsoft-com:office:office" xmlns:r="http://schemas.openxmlformats.org/officeDocument/2006/relationships" xmlns:m="http://schemas.openxmlformats.org/officeDocument/2006/math" xmlns:v="urn:schemas-microsoft-com:vml" xmlns:wp14="http://schemas.microsoft.com/office/word/2010/wordprocessingDrawing" xmlns:wp="http://schemas.openxmlformats.org/drawingml/2006/wordprocessingDrawing" xmlns:w10="urn:schemas-microsoft-com:office:word" xmlns:w="http://schemas.openxmlformats.org/wordprocessingml/2006/main" xmlns:w14="http://schemas.microsoft.com/office/word/2010/wordml" xmlns:w15="http://schemas.microsoft.com/office/word/2012/wordml" xmlns:w16cid="http://schemas.microsoft.com/office/word/2016/wordml/cid" xmlns:w16se="http://schemas.microsoft.com/office/word/2015/wordml/symex" xmlns:wpg="http://schemas.microsoft.com/office/word/2010/wordprocessingGroup" xmlns:wpi="http://schemas.microsoft.com/office/word/2010/wordprocessingInk" xmlns:wne="http://schemas.microsoft.com/office/word/2006/wordml" xmlns:wps="http://schemas.microsoft.com/office/word/2010/wordprocessingShape" mc:Ignorable="w14 w15 w16se w16cid wp14">
   <w:body>
+    <w:p>
+      <w:pPr>
+        <w:rPr>
+          <w:b/>
+        </w:rPr>
+      </w:pPr>
+      <w:r>
+        <w:rPr>
+          <w:b/>
+        </w:rPr>
+        <w:t xml:space="preserve">Ejercicio </w:t>
+      </w:r>
+      <w:r>
+        <w:rPr>
+          <w:b/>
+        </w:rPr>
+        <w:t>1:</w:t>
+      </w:r>
+    </w:p>
+    <w:p>
+      <w:pPr>
+        <w:rPr>
+          <w:b/>
+        </w:rPr>
+      </w:pPr>
+      <w:r>
+        <w:rPr>
+          <w:b/>
+          <w:noProof/>
+        </w:rPr>
+        <w:drawing>
+          <wp:anchor distT="0" distB="0" distL="114300" distR="114300" simplePos="0" relativeHeight="251658240" behindDoc="0" locked="0" layoutInCell="1" allowOverlap="1" wp14:anchorId="568A5775" wp14:editId="1B244794">
+            <wp:simplePos x="0" y="0"/>
+            <wp:positionH relativeFrom="column">
+              <wp:posOffset>0</wp:posOffset>
+            </wp:positionH>
+            <wp:positionV relativeFrom="paragraph">
+              <wp:posOffset>0</wp:posOffset>
+            </wp:positionV>
+            <wp:extent cx="4001770" cy="3429000"/>
+            <wp:effectExtent l="0" t="0" r="0" b="0"/>
+            <wp:wrapSquare wrapText="bothSides"/>
+            <wp:docPr id="2" name="Picture 2"/>
+            <wp:cNvGraphicFramePr>
+              <a:graphicFrameLocks xmlns:a="http://schemas.openxmlformats.org/drawingml/2006/main" noChangeAspect="1"/>
+            </wp:cNvGraphicFramePr>
+            <a:graphic xmlns:a="http://schemas.openxmlformats.org/drawingml/2006/main">
+              <a:graphicData uri="http://schemas.openxmlformats.org/drawingml/2006/picture">
+                <pic:pic xmlns:pic="http://schemas.openxmlformats.org/drawingml/2006/picture">
+                  <pic:nvPicPr>
+                    <pic:cNvPr id="0" name="Picture 2"/>
+                    <pic:cNvPicPr>
+                      <a:picLocks noChangeAspect="1" noChangeArrowheads="1"/>
+                    </pic:cNvPicPr>
+                  </pic:nvPicPr>
+                  <pic:blipFill>
+                    <a:blip r:embed="rId4" cstate="print">
+                      <a:extLst>
+                        <a:ext uri="{28A0092B-C50C-407E-A947-70E740481C1C}">
+                          <a14:useLocalDpi xmlns:a14="http://schemas.microsoft.com/office/drawing/2010/main" val="0"/>
+                        </a:ext>
+                      </a:extLst>
+                    </a:blip>
+                    <a:srcRect/>
+                    <a:stretch>
+                      <a:fillRect/>
+                    </a:stretch>
+                  </pic:blipFill>
+                  <pic:spPr bwMode="auto">
+                    <a:xfrm>
+                      <a:off x="0" y="0"/>
+                      <a:ext cx="4001770" cy="3429000"/>
+                    </a:xfrm>
+                    <a:prstGeom prst="rect">
+                      <a:avLst/>
+                    </a:prstGeom>
+                    <a:noFill/>
+                    <a:ln>
+                      <a:noFill/>
+                    </a:ln>
+                  </pic:spPr>
+                </pic:pic>
+              </a:graphicData>
+            </a:graphic>
+            <wp14:sizeRelH relativeFrom="page">
+              <wp14:pctWidth>0</wp14:pctWidth>
+            </wp14:sizeRelH>
+            <wp14:sizeRelV relativeFrom="page">
+              <wp14:pctHeight>0</wp14:pctHeight>
+            </wp14:sizeRelV>
+          </wp:anchor>
+        </w:drawing>
+      </w:r>
+    </w:p>
+    <w:p>
+      <w:pPr>
+        <w:rPr>
+          <w:b/>
+        </w:rPr>
+      </w:pPr>
+    </w:p>
+    <w:p>
+      <w:pPr>
+        <w:rPr>
+          <w:b/>
+        </w:rPr>
+      </w:pPr>
+    </w:p>
+    <w:p>
+      <w:pPr>
+        <w:rPr>
+          <w:b/>
+        </w:rPr>
+      </w:pPr>
+    </w:p>
+    <w:p>
+      <w:pPr>
+        <w:rPr>
+          <w:b/>
+        </w:rPr>
+      </w:pPr>
+    </w:p>
+    <w:p>
+      <w:pPr>
+        <w:rPr>
+          <w:b/>
+        </w:rPr>
+      </w:pPr>
+    </w:p>
+    <w:p>
+      <w:pPr>
+        <w:rPr>
+          <w:b/>
+        </w:rPr>
+      </w:pPr>
+    </w:p>
+    <w:p>
+      <w:pPr>
+        <w:rPr>
+          <w:b/>
+        </w:rPr>
+      </w:pPr>
+    </w:p>
+    <w:p>
+      <w:pPr>
+        <w:rPr>
+          <w:b/>
+        </w:rPr>
+      </w:pPr>
+    </w:p>
+    <w:p>
+      <w:pPr>
+        <w:rPr>
+          <w:b/>
+        </w:rPr>
+      </w:pPr>
+    </w:p>
+    <w:p>
+      <w:pPr>
+        <w:rPr>
+          <w:b/>
+        </w:rPr>
+      </w:pPr>
+    </w:p>
+    <w:p>
+      <w:pPr>
+        <w:rPr>
+          <w:b/>
+        </w:rPr>
+      </w:pPr>
+    </w:p>
+    <w:p>
+      <w:pPr>
+        <w:rPr>
+          <w:b/>
+        </w:rPr>
+      </w:pPr>
+    </w:p>
+    <w:p>
+      <w:r>
+        <w:t xml:space="preserve">La arquitectura elegida fue “Cliente-Servidor” con mensajería síncrona. </w:t>
+      </w:r>
+    </w:p>
+    <w:p>
+      <w:r>
+        <w:t xml:space="preserve">El sistema busca hacer hincapié en los atributos de calidad que </w:t>
+      </w:r>
+      <w:proofErr w:type="spellStart"/>
+      <w:r>
+        <w:t>mas</w:t>
+      </w:r>
+      <w:proofErr w:type="spellEnd"/>
+      <w:r>
+        <w:t xml:space="preserve"> lo definen que vendrían a ser rendimiento (</w:t>
+      </w:r>
+      <w:proofErr w:type="spellStart"/>
+      <w:r>
+        <w:rPr>
+          <w:i/>
+          <w:iCs/>
+        </w:rPr>
+        <w:t>throughput</w:t>
+      </w:r>
+      <w:proofErr w:type="spellEnd"/>
+      <w:r>
+        <w:t xml:space="preserve">) y conexiones simultáneas. </w:t>
+      </w:r>
+      <w:r>
+        <w:t xml:space="preserve">Mediante un sistema de monitoreo y </w:t>
+      </w:r>
+      <w:proofErr w:type="spellStart"/>
+      <w:r>
+        <w:rPr>
+          <w:i/>
+          <w:iCs/>
+        </w:rPr>
+        <w:t>refreshing</w:t>
+      </w:r>
+      <w:proofErr w:type="spellEnd"/>
+      <w:r>
+        <w:t xml:space="preserve">, el sistema garantiza una rápida respuesta a varias operaciones a la vez. </w:t>
+      </w:r>
+      <w:r>
+        <w:t>Se eligió mensajería sincrónica ya que pese a que el sistema busca que los clientes NFC nunca estén bloqueados, el sistema debe asegurarse que el cliente utilizando la terminal está habilitado para realizar la compra antes que nada.</w:t>
+      </w:r>
+    </w:p>
+    <w:p>
+      <w:pPr>
+        <w:rPr>
+          <w:b/>
+          <w:bCs/>
+        </w:rPr>
+      </w:pPr>
+    </w:p>
+    <w:p>
+      <w:pPr>
+        <w:rPr>
+          <w:b/>
+          <w:bCs/>
+        </w:rPr>
+      </w:pPr>
+    </w:p>
+    <w:p>
+      <w:pPr>
+        <w:rPr>
+          <w:b/>
+          <w:bCs/>
+        </w:rPr>
+      </w:pPr>
+    </w:p>
+    <w:p>
+      <w:pPr>
+        <w:rPr>
+          <w:b/>
+          <w:bCs/>
+        </w:rPr>
+      </w:pPr>
+    </w:p>
+    <w:p>
+      <w:pPr>
+        <w:rPr>
+          <w:b/>
+          <w:bCs/>
+        </w:rPr>
+      </w:pPr>
+    </w:p>
+    <w:p>
+      <w:pPr>
+        <w:rPr>
+          <w:b/>
+          <w:bCs/>
+        </w:rPr>
+      </w:pPr>
+    </w:p>
+    <w:p>
+      <w:pPr>
+        <w:rPr>
+          <w:b/>
+          <w:bCs/>
+        </w:rPr>
+      </w:pPr>
+    </w:p>
+    <w:p>
+      <w:pPr>
+        <w:rPr>
+          <w:b/>
+          <w:bCs/>
+        </w:rPr>
+      </w:pPr>
+    </w:p>
+    <w:p>
+      <w:pPr>
+        <w:rPr>
+          <w:b/>
+          <w:bCs/>
+        </w:rPr>
+      </w:pPr>
+    </w:p>
+    <w:p>
+      <w:pPr>
+        <w:rPr>
+          <w:b/>
+          <w:bCs/>
+        </w:rPr>
+      </w:pPr>
+    </w:p>
+    <w:p>
+      <w:pPr>
+        <w:rPr>
+          <w:b/>
+          <w:bCs/>
+        </w:rPr>
+      </w:pPr>
+      <w:r>
+        <w:rPr>
+          <w:b/>
+          <w:bCs/>
+        </w:rPr>
+        <w:lastRenderedPageBreak/>
+        <w:t>Ejercicio 2:</w:t>
+      </w:r>
+    </w:p>
+    <w:p>
+      <w:pPr>
+        <w:rPr>
+          <w:b/>
+        </w:rPr>
+      </w:pPr>
+      <w:r>
+        <w:rPr>
+          <w:noProof/>
+        </w:rPr>
+        <w:drawing>
+          <wp:anchor distT="0" distB="0" distL="114300" distR="114300" simplePos="0" relativeHeight="251659264" behindDoc="0" locked="0" layoutInCell="1" allowOverlap="1" wp14:anchorId="66992FEF" wp14:editId="2E56AC28">
+            <wp:simplePos x="0" y="0"/>
+            <wp:positionH relativeFrom="column">
+              <wp:posOffset>164592</wp:posOffset>
+            </wp:positionH>
+            <wp:positionV relativeFrom="paragraph">
+              <wp:posOffset>10414</wp:posOffset>
+            </wp:positionV>
+            <wp:extent cx="4114800" cy="2630170"/>
+            <wp:effectExtent l="0" t="0" r="0" b="0"/>
+            <wp:wrapSquare wrapText="bothSides"/>
+            <wp:docPr id="3" name="Picture 3"/>
+            <wp:cNvGraphicFramePr>
+              <a:graphicFrameLocks xmlns:a="http://schemas.openxmlformats.org/drawingml/2006/main" noChangeAspect="1"/>
+            </wp:cNvGraphicFramePr>
+            <a:graphic xmlns:a="http://schemas.openxmlformats.org/drawingml/2006/main">
+              <a:graphicData uri="http://schemas.openxmlformats.org/drawingml/2006/picture">
+                <pic:pic xmlns:pic="http://schemas.openxmlformats.org/drawingml/2006/picture">
+                  <pic:nvPicPr>
+                    <pic:cNvPr id="0" name="Picture 3"/>
+                    <pic:cNvPicPr>
+                      <a:picLocks noChangeAspect="1" noChangeArrowheads="1"/>
+                    </pic:cNvPicPr>
+                  </pic:nvPicPr>
+                  <pic:blipFill>
+                    <a:blip r:embed="rId5" cstate="print">
+                      <a:extLst>
+                        <a:ext uri="{28A0092B-C50C-407E-A947-70E740481C1C}">
+                          <a14:useLocalDpi xmlns:a14="http://schemas.microsoft.com/office/drawing/2010/main" val="0"/>
+                        </a:ext>
+                      </a:extLst>
+                    </a:blip>
+                    <a:srcRect/>
+                    <a:stretch>
+                      <a:fillRect/>
+                    </a:stretch>
+                  </pic:blipFill>
+                  <pic:spPr bwMode="auto">
+                    <a:xfrm>
+                      <a:off x="0" y="0"/>
+                      <a:ext cx="4114800" cy="2630170"/>
+                    </a:xfrm>
+                    <a:prstGeom prst="rect">
+                      <a:avLst/>
+                    </a:prstGeom>
+                    <a:noFill/>
+                    <a:ln>
+                      <a:noFill/>
+                    </a:ln>
+                  </pic:spPr>
+                </pic:pic>
+              </a:graphicData>
+            </a:graphic>
+            <wp14:sizeRelH relativeFrom="page">
+              <wp14:pctWidth>0</wp14:pctWidth>
+            </wp14:sizeRelH>
+            <wp14:sizeRelV relativeFrom="page">
+              <wp14:pctHeight>0</wp14:pctHeight>
+            </wp14:sizeRelV>
+          </wp:anchor>
+        </w:drawing>
+      </w:r>
+    </w:p>
+    <w:p>
+      <w:pPr>
+        <w:rPr>
+          <w:b/>
+        </w:rPr>
+      </w:pPr>
+    </w:p>
+    <w:p>
+      <w:pPr>
+        <w:rPr>
+          <w:b/>
+        </w:rPr>
+      </w:pPr>
+    </w:p>
+    <w:p>
+      <w:pPr>
+        <w:rPr>
+          <w:b/>
+        </w:rPr>
+      </w:pPr>
+    </w:p>
+    <w:p>
+      <w:pPr>
+        <w:rPr>
+          <w:b/>
+        </w:rPr>
+      </w:pPr>
+    </w:p>
+    <w:p>
+      <w:pPr>
+        <w:rPr>
+          <w:b/>
+        </w:rPr>
+      </w:pPr>
+    </w:p>
+    <w:p>
+      <w:pPr>
+        <w:rPr>
+          <w:b/>
+        </w:rPr>
+      </w:pPr>
+    </w:p>
+    <w:p>
+      <w:pPr>
+        <w:rPr>
+          <w:b/>
+        </w:rPr>
+      </w:pPr>
+    </w:p>
+    <w:p>
+      <w:pPr>
+        <w:rPr>
+          <w:b/>
+        </w:rPr>
+      </w:pPr>
+    </w:p>
+    <w:p>
+      <w:pPr>
+        <w:rPr>
+          <w:b/>
+        </w:rPr>
+      </w:pPr>
+    </w:p>
+    <w:p>
+      <w:r>
+        <w:t xml:space="preserve">La arquitectura elegida fue “Centrada en datos” con mensajería asíncrona. </w:t>
+      </w:r>
+    </w:p>
+    <w:p>
+      <w:r>
+        <w:t>El sistema busca hacer hincapié en los atributos de calidad que más lo definen que vendrían a ser rendimiento (</w:t>
+      </w:r>
+      <w:r>
+        <w:rPr>
+          <w:i/>
+          <w:iCs/>
+        </w:rPr>
+        <w:t>response time</w:t>
+      </w:r>
+      <w:r>
+        <w:t xml:space="preserve">) y </w:t>
+      </w:r>
+      <w:proofErr w:type="spellStart"/>
+      <w:r>
+        <w:rPr>
+          <w:i/>
+          <w:iCs/>
+        </w:rPr>
+        <w:t>supportability</w:t>
+      </w:r>
+      <w:proofErr w:type="spellEnd"/>
+      <w:r>
+        <w:t xml:space="preserve">. Se </w:t>
+      </w:r>
+      <w:r>
+        <w:t>eligió</w:t>
+      </w:r>
+      <w:r>
+        <w:t xml:space="preserve"> mensajería asincrónica ya que se espera que el analista pueda analizar el tráfico aéreo todo el tiempo pese a tener un </w:t>
+      </w:r>
+      <w:proofErr w:type="spellStart"/>
+      <w:r>
+        <w:rPr>
+          <w:i/>
+          <w:iCs/>
+        </w:rPr>
+        <w:t>last</w:t>
+      </w:r>
+      <w:proofErr w:type="spellEnd"/>
+      <w:r>
+        <w:rPr>
+          <w:i/>
+          <w:iCs/>
+        </w:rPr>
+        <w:t>-</w:t>
+      </w:r>
+      <w:r>
+        <w:rPr>
+          <w:i/>
+          <w:iCs/>
+        </w:rPr>
+        <w:t>time</w:t>
+      </w:r>
+      <w:r>
+        <w:rPr>
+          <w:i/>
+          <w:iCs/>
+        </w:rPr>
+        <w:t>-</w:t>
+      </w:r>
+      <w:proofErr w:type="spellStart"/>
+      <w:r>
+        <w:rPr>
+          <w:i/>
+          <w:iCs/>
+        </w:rPr>
+        <w:t>scan</w:t>
+      </w:r>
+      <w:proofErr w:type="spellEnd"/>
+      <w:r>
+        <w:t xml:space="preserve"> que difiera unos segundos del momento en que el analista revis</w:t>
+      </w:r>
+      <w:r>
+        <w:t>e</w:t>
+      </w:r>
+      <w:r>
+        <w:t xml:space="preserve"> la consola. </w:t>
+      </w:r>
+    </w:p>
+    <w:p>
+      <w:pPr>
+        <w:rPr>
+          <w:b/>
+        </w:rPr>
+      </w:pPr>
+    </w:p>
+    <w:p>
+      <w:pPr>
+        <w:rPr>
+          <w:b/>
+        </w:rPr>
+      </w:pPr>
+      <w:bookmarkStart w:id="0" w:name="_GoBack"/>
+      <w:bookmarkEnd w:id="0"/>
+    </w:p>
     <w:p>
       <w:pPr>
         <w:rPr>
@@ -41,7 +602,7 @@
           <w:lang w:eastAsia="es-AR"/>
         </w:rPr>
         <w:drawing>
-          <wp:inline distT="0" distB="0" distL="0" distR="0">
+          <wp:inline distT="0" distB="0" distL="0" distR="0" wp14:anchorId="6EF0B09C" wp14:editId="22B43288">
             <wp:extent cx="5612130" cy="2052320"/>
             <wp:effectExtent l="0" t="0" r="7620" b="5080"/>
             <wp:docPr id="1" name="Imagen 1"/>
@@ -56,7 +617,7 @@
                     <pic:cNvPicPr/>
                   </pic:nvPicPr>
                   <pic:blipFill>
-                    <a:blip r:embed="rId4">
+                    <a:blip r:embed="rId6">
                       <a:extLst>
                         <a:ext uri="{28A0092B-C50C-407E-A947-70E740481C1C}">
                           <a14:useLocalDpi xmlns:a14="http://schemas.microsoft.com/office/drawing/2010/main" val="0"/>
@@ -104,11 +665,9 @@
       <w:r>
         <w:t xml:space="preserve">En el caso de que medio de comunicación falle, la idea es no perder las publicaciones de los participantes haciendo que queden almacenadas hasta el momento en que la comunicación vuelva a ser optima y </w:t>
       </w:r>
-      <w:proofErr w:type="spellStart"/>
-      <w:r>
-        <w:t>asi</w:t>
-      </w:r>
-      <w:proofErr w:type="spellEnd"/>
+      <w:r>
+        <w:t>así</w:t>
+      </w:r>
       <w:r>
         <w:t xml:space="preserve"> ser enviadas/recibidas según corresponda.</w:t>
       </w:r>
@@ -117,34 +676,23 @@
       <w:r>
         <w:t xml:space="preserve">A la hora de pensar esta resolución se </w:t>
       </w:r>
-      <w:proofErr w:type="spellStart"/>
-      <w:r>
-        <w:t>considero</w:t>
-      </w:r>
-      <w:proofErr w:type="spellEnd"/>
+      <w:r>
+        <w:t>consideró</w:t>
+      </w:r>
       <w:r>
         <w:t xml:space="preserve"> como atributos indispensables&gt; integración (</w:t>
       </w:r>
-      <w:proofErr w:type="spellStart"/>
-      <w:r>
-        <w:t>podiendo</w:t>
-      </w:r>
-      <w:proofErr w:type="spellEnd"/>
+      <w:r>
+        <w:t>pudiendo</w:t>
+      </w:r>
       <w:r>
         <w:t xml:space="preserve"> almacenar datos para ser utilizados en cuanto el canal de comunicación pueda ser utilizado) </w:t>
       </w:r>
-      <w:proofErr w:type="gramStart"/>
-      <w:r>
-        <w:t>y  concurrencia</w:t>
-      </w:r>
-      <w:proofErr w:type="gramEnd"/>
-      <w:r>
-        <w:t xml:space="preserve"> (para poder permitir gran cantidad de buques participantes</w:t>
-      </w:r>
-      <w:bookmarkStart w:id="0" w:name="_GoBack"/>
-      <w:bookmarkEnd w:id="0"/>
-      <w:r>
-        <w:t>)</w:t>
+      <w:r>
+        <w:t>y concurrencia</w:t>
+      </w:r>
+      <w:r>
+        <w:t xml:space="preserve"> (para poder permitir gran cantidad de buques participantes)</w:t>
       </w:r>
     </w:p>
     <w:sectPr>
@@ -158,7 +706,7 @@
 </file>
 
 <file path=word/styles.xml><?xml version="1.0" encoding="utf-8"?>
-<w:styles xmlns:mc="http://schemas.openxmlformats.org/markup-compatibility/2006" xmlns:r="http://schemas.openxmlformats.org/officeDocument/2006/relationships" xmlns:w="http://schemas.openxmlformats.org/wordprocessingml/2006/main" xmlns:w14="http://schemas.microsoft.com/office/word/2010/wordml" xmlns:w15="http://schemas.microsoft.com/office/word/2012/wordml" xmlns:w16se="http://schemas.microsoft.com/office/word/2015/wordml/symex" mc:Ignorable="w14 w15 w16se">
+<w:styles xmlns:mc="http://schemas.openxmlformats.org/markup-compatibility/2006" xmlns:r="http://schemas.openxmlformats.org/officeDocument/2006/relationships" xmlns:w="http://schemas.openxmlformats.org/wordprocessingml/2006/main" xmlns:w14="http://schemas.microsoft.com/office/word/2010/wordml" xmlns:w15="http://schemas.microsoft.com/office/word/2012/wordml" xmlns:w16cid="http://schemas.microsoft.com/office/word/2016/wordml/cid" xmlns:w16se="http://schemas.microsoft.com/office/word/2015/wordml/symex" mc:Ignorable="w14 w15 w16se w16cid">
   <w:docDefaults>
     <w:rPrDefault>
       <w:rPr>
@@ -174,7 +722,7 @@
       </w:pPr>
     </w:pPrDefault>
   </w:docDefaults>
-  <w:latentStyles w:defLockedState="0" w:defUIPriority="99" w:defSemiHidden="0" w:defUnhideWhenUsed="0" w:defQFormat="0" w:count="371">
+  <w:latentStyles w:defLockedState="0" w:defUIPriority="99" w:defSemiHidden="0" w:defUnhideWhenUsed="0" w:defQFormat="0" w:count="377">
     <w:lsdException w:name="Normal" w:uiPriority="0" w:qFormat="1"/>
     <w:lsdException w:name="heading 1" w:uiPriority="9" w:qFormat="1"/>
     <w:lsdException w:name="heading 2" w:semiHidden="1" w:uiPriority="9" w:unhideWhenUsed="1" w:qFormat="1"/>
@@ -546,18 +1094,25 @@
     <w:lsdException w:name="List Table 5 Dark Accent 6" w:uiPriority="50"/>
     <w:lsdException w:name="List Table 6 Colorful Accent 6" w:uiPriority="51"/>
     <w:lsdException w:name="List Table 7 Colorful Accent 6" w:uiPriority="52"/>
+    <w:lsdException w:name="Mention" w:semiHidden="1" w:unhideWhenUsed="1"/>
+    <w:lsdException w:name="Smart Hyperlink" w:semiHidden="1" w:unhideWhenUsed="1"/>
+    <w:lsdException w:name="Hashtag" w:semiHidden="1" w:unhideWhenUsed="1"/>
+    <w:lsdException w:name="Unresolved Mention" w:semiHidden="1" w:unhideWhenUsed="1"/>
+    <w:lsdException w:name="Smart Link" w:semiHidden="1" w:unhideWhenUsed="1"/>
+    <w:lsdException w:name="Smart Link Error" w:semiHidden="1" w:unhideWhenUsed="1"/>
   </w:latentStyles>
   <w:style w:type="paragraph" w:default="1" w:styleId="Normal">
     <w:name w:val="Normal"/>
     <w:qFormat/>
+    <w:rsid w:val="00A1146E"/>
   </w:style>
-  <w:style w:type="character" w:default="1" w:styleId="Fuentedeprrafopredeter">
+  <w:style w:type="character" w:default="1" w:styleId="DefaultParagraphFont">
     <w:name w:val="Default Paragraph Font"/>
     <w:uiPriority w:val="1"/>
     <w:semiHidden/>
     <w:unhideWhenUsed/>
   </w:style>
-  <w:style w:type="table" w:default="1" w:styleId="Tablanormal">
+  <w:style w:type="table" w:default="1" w:styleId="TableNormal">
     <w:name w:val="Normal Table"/>
     <w:uiPriority w:val="99"/>
     <w:semiHidden/>
@@ -572,11 +1127,26 @@
       </w:tblCellMar>
     </w:tblPr>
   </w:style>
-  <w:style w:type="numbering" w:default="1" w:styleId="Sinlista">
+  <w:style w:type="numbering" w:default="1" w:styleId="NoList">
     <w:name w:val="No List"/>
     <w:uiPriority w:val="99"/>
     <w:semiHidden/>
     <w:unhideWhenUsed/>
+  </w:style>
+  <w:style w:type="character" w:customStyle="1" w:styleId="fontstyle01">
+    <w:name w:val="fontstyle01"/>
+    <w:basedOn w:val="DefaultParagraphFont"/>
+    <w:rsid w:val="00A1146E"/>
+    <w:rPr>
+      <w:rFonts w:ascii="ArialMT" w:hAnsi="ArialMT" w:hint="default"/>
+      <w:b w:val="0"/>
+      <w:bCs w:val="0"/>
+      <w:i w:val="0"/>
+      <w:iCs w:val="0"/>
+      <w:color w:val="000000"/>
+      <w:sz w:val="20"/>
+      <w:szCs w:val="20"/>
+    </w:rPr>
   </w:style>
 </w:styles>
 </file>

</xml_diff>